<commit_message>
Ajustes para cotação de Frete
</commit_message>
<xml_diff>
--- a/Documentacao/Processo de Cotação de Frete.docx
+++ b/Documentacao/Processo de Cotação de Frete.docx
@@ -43,6 +43,41 @@
       </w:pPr>
       <w:r>
         <w:t>Centro (não vai ter mais a informação)</w:t>
+      </w:r>
+    </w:p>
+    <w:p>
+      <w:proofErr w:type="gramStart"/>
+      <w:r>
+        <w:t>não</w:t>
+      </w:r>
+      <w:proofErr w:type="gramEnd"/>
+      <w:r>
+        <w:t xml:space="preserve"> tem para frete</w:t>
+      </w:r>
+    </w:p>
+    <w:p>
+      <w:r>
+        <w:t>- Prazo de Entrega</w:t>
+      </w:r>
+    </w:p>
+    <w:p>
+      <w:r>
+        <w:t xml:space="preserve">- </w:t>
+      </w:r>
+      <w:proofErr w:type="spellStart"/>
+      <w:r>
+        <w:t>Incoterms</w:t>
+      </w:r>
+      <w:proofErr w:type="spellEnd"/>
+    </w:p>
+    <w:p>
+      <w:r>
+        <w:t>- Condição de Pagamento</w:t>
+      </w:r>
+    </w:p>
+    <w:p>
+      <w:r>
+        <w:t>- MVA</w:t>
       </w:r>
       <w:bookmarkStart w:id="0" w:name="_GoBack"/>
       <w:bookmarkEnd w:id="0"/>

</xml_diff>

<commit_message>
Removido interface IProvedorDeMenu (não utilizada) Ajuste nos testes de IoC
</commit_message>
<xml_diff>
--- a/Documentacao/Processo de Cotação de Frete.docx
+++ b/Documentacao/Processo de Cotação de Frete.docx
@@ -4,7 +4,7 @@
   <w:body>
     <w:p>
       <w:pPr>
-        <w:pStyle w:val="Ttulo1"/>
+        <w:pStyle w:val="Heading1"/>
       </w:pPr>
       <w:r>
         <w:t>Processo de Cotação de Frete</w:t>
@@ -20,7 +20,7 @@
     </w:p>
     <w:p>
       <w:pPr>
-        <w:pStyle w:val="PargrafodaLista"/>
+        <w:pStyle w:val="ListParagraph"/>
         <w:numPr>
           <w:ilvl w:val="0"/>
           <w:numId w:val="1"/>
@@ -35,7 +35,7 @@
     </w:p>
     <w:p>
       <w:pPr>
-        <w:pStyle w:val="PargrafodaLista"/>
+        <w:pStyle w:val="ListParagraph"/>
         <w:numPr>
           <w:ilvl w:val="0"/>
           <w:numId w:val="1"/>
@@ -46,13 +46,19 @@
       </w:r>
     </w:p>
     <w:p>
-      <w:proofErr w:type="gramStart"/>
-      <w:r>
-        <w:t>não</w:t>
-      </w:r>
-      <w:proofErr w:type="gramEnd"/>
-      <w:r>
-        <w:t xml:space="preserve"> tem para frete</w:t>
+      <w:pPr>
+        <w:rPr>
+          <w:b/>
+        </w:rPr>
+      </w:pPr>
+      <w:r>
+        <w:t>N</w:t>
+      </w:r>
+      <w:r>
+        <w:t>ão tem para frete</w:t>
+      </w:r>
+      <w:r>
+        <w:t>:</w:t>
       </w:r>
     </w:p>
     <w:p>
@@ -81,6 +87,16 @@
       </w:r>
       <w:bookmarkStart w:id="0" w:name="_GoBack"/>
       <w:bookmarkEnd w:id="0"/>
+    </w:p>
+    <w:p>
+      <w:pPr>
+        <w:rPr>
+          <w:b/>
+        </w:rPr>
+      </w:pPr>
+      <w:r>
+        <w:t>-IVA (informado pelo comprador ao fechar o processo)</w:t>
+      </w:r>
     </w:p>
     <w:sectPr>
       <w:pgSz w:w="11906" w:h="16838"/>
@@ -607,11 +623,11 @@
     <w:name w:val="Normal"/>
     <w:qFormat/>
   </w:style>
-  <w:style w:type="paragraph" w:styleId="Ttulo1">
+  <w:style w:type="paragraph" w:styleId="Heading1">
     <w:name w:val="heading 1"/>
     <w:basedOn w:val="Normal"/>
     <w:next w:val="Normal"/>
-    <w:link w:val="Ttulo1Char"/>
+    <w:link w:val="Heading1Char"/>
     <w:uiPriority w:val="9"/>
     <w:qFormat/>
     <w:rsid w:val="00363EBB"/>
@@ -628,13 +644,13 @@
       <w:szCs w:val="32"/>
     </w:rPr>
   </w:style>
-  <w:style w:type="character" w:default="1" w:styleId="Fontepargpadro">
+  <w:style w:type="character" w:default="1" w:styleId="DefaultParagraphFont">
     <w:name w:val="Default Paragraph Font"/>
     <w:uiPriority w:val="1"/>
     <w:semiHidden/>
     <w:unhideWhenUsed/>
   </w:style>
-  <w:style w:type="table" w:default="1" w:styleId="Tabelanormal">
+  <w:style w:type="table" w:default="1" w:styleId="TableNormal">
     <w:name w:val="Normal Table"/>
     <w:uiPriority w:val="99"/>
     <w:semiHidden/>
@@ -649,16 +665,16 @@
       </w:tblCellMar>
     </w:tblPr>
   </w:style>
-  <w:style w:type="numbering" w:default="1" w:styleId="Semlista">
+  <w:style w:type="numbering" w:default="1" w:styleId="NoList">
     <w:name w:val="No List"/>
     <w:uiPriority w:val="99"/>
     <w:semiHidden/>
     <w:unhideWhenUsed/>
   </w:style>
-  <w:style w:type="character" w:customStyle="1" w:styleId="Ttulo1Char">
-    <w:name w:val="Título 1 Char"/>
-    <w:basedOn w:val="Fontepargpadro"/>
-    <w:link w:val="Ttulo1"/>
+  <w:style w:type="character" w:customStyle="1" w:styleId="Heading1Char">
+    <w:name w:val="Heading 1 Char"/>
+    <w:basedOn w:val="DefaultParagraphFont"/>
+    <w:link w:val="Heading1"/>
     <w:uiPriority w:val="9"/>
     <w:rsid w:val="00363EBB"/>
     <w:rPr>
@@ -668,7 +684,7 @@
       <w:szCs w:val="32"/>
     </w:rPr>
   </w:style>
-  <w:style w:type="paragraph" w:styleId="PargrafodaLista">
+  <w:style w:type="paragraph" w:styleId="ListParagraph">
     <w:name w:val="List Paragraph"/>
     <w:basedOn w:val="Normal"/>
     <w:uiPriority w:val="34"/>

</xml_diff>